<commit_message>
Additions to the workflow document.
</commit_message>
<xml_diff>
--- a/workflow.docx
+++ b/workflow.docx
@@ -241,7 +241,15 @@
         <w:t>/or</w:t>
       </w:r>
       <w:r>
-        <w:t xml:space="preserve"> make changes. If you want to build the document yourself, you need to have MikTex and R version 3.2.2 or later, and the knitr and xtable packages. Also you need to create a </w:t>
+        <w:t xml:space="preserve"> make changes. If you want to build the document yourself, you need to have MikTex and R version 3.2.2 or later, and the knitr and </w:t>
+      </w:r>
+      <w:proofErr w:type="spellStart"/>
+      <w:r>
+        <w:t>xtable</w:t>
+      </w:r>
+      <w:proofErr w:type="spellEnd"/>
+      <w:r>
+        <w:t xml:space="preserve"> packages. Also you need to create a </w:t>
       </w:r>
       <w:r>
         <w:rPr>
@@ -310,7 +318,15 @@
         </w:numPr>
       </w:pPr>
       <w:r>
-        <w:t xml:space="preserve">Put Rscript location on the PATH. Mine is here: </w:t>
+        <w:t xml:space="preserve">Put </w:t>
+      </w:r>
+      <w:proofErr w:type="spellStart"/>
+      <w:r>
+        <w:t>Rscript</w:t>
+      </w:r>
+      <w:proofErr w:type="spellEnd"/>
+      <w:r>
+        <w:t xml:space="preserve"> location on the PATH. Mine is here: </w:t>
       </w:r>
       <w:r>
         <w:rPr>
@@ -319,7 +335,15 @@
         <w:t>C:\R\R-3.2.2\bin\x64\Rscript.exe</w:t>
       </w:r>
       <w:r>
-        <w:t>. Rscript is used to knit the document from the command line.</w:t>
+        <w:t xml:space="preserve">. </w:t>
+      </w:r>
+      <w:proofErr w:type="spellStart"/>
+      <w:r>
+        <w:t>Rscript</w:t>
+      </w:r>
+      <w:proofErr w:type="spellEnd"/>
+      <w:r>
+        <w:t xml:space="preserve"> is used to knit the document from the command line.</w:t>
       </w:r>
     </w:p>
     <w:p>
@@ -331,11 +355,16 @@
         </w:numPr>
       </w:pPr>
       <w:r>
-        <w:t>Open R</w:t>
+        <w:t xml:space="preserve">Open </w:t>
+      </w:r>
+      <w:proofErr w:type="spellStart"/>
+      <w:r>
+        <w:t>R</w:t>
       </w:r>
       <w:r>
         <w:t>gui</w:t>
       </w:r>
+      <w:proofErr w:type="spellEnd"/>
       <w:r>
         <w:t xml:space="preserve"> and set the working directory to the </w:t>
       </w:r>
@@ -358,7 +387,21 @@
         <w:rPr>
           <w:b/>
         </w:rPr>
-        <w:t>source(“all.r”)</w:t>
+        <w:t>source(“</w:t>
+      </w:r>
+      <w:proofErr w:type="spellStart"/>
+      <w:r>
+        <w:rPr>
+          <w:b/>
+        </w:rPr>
+        <w:t>all.r</w:t>
+      </w:r>
+      <w:proofErr w:type="spellEnd"/>
+      <w:r>
+        <w:rPr>
+          <w:b/>
+        </w:rPr>
+        <w:t>”)</w:t>
       </w:r>
       <w:r>
         <w:t xml:space="preserve">. Answer </w:t>
@@ -372,6 +415,7 @@
       <w:r>
         <w:t xml:space="preserve"> to the questions and the model will be loaded, calculations done, and the forecasting models defined in </w:t>
       </w:r>
+      <w:proofErr w:type="spellStart"/>
       <w:r>
         <w:rPr>
           <w:b/>
@@ -381,6 +425,7 @@
       <w:r>
         <w:t>r</w:t>
       </w:r>
+      <w:proofErr w:type="spellEnd"/>
       <w:r>
         <w:t xml:space="preserve"> </w:t>
       </w:r>
@@ -391,16 +436,48 @@
         <w:t xml:space="preserve"> be run and loaded.</w:t>
       </w:r>
       <w:r>
-        <w:t xml:space="preserve"> Once the routine finishes, close Rgui, choosing to save the environment when it asks, or as Andy suggests, type </w:t>
-      </w:r>
-      <w:r>
-        <w:rPr>
-          <w:b/>
-        </w:rPr>
-        <w:t>save.image()</w:t>
-      </w:r>
-      <w:r>
-        <w:t xml:space="preserve">. This wil create an .RData file in </w:t>
+        <w:t xml:space="preserve"> Once the routine finishes, close </w:t>
+      </w:r>
+      <w:proofErr w:type="spellStart"/>
+      <w:r>
+        <w:t>Rgui</w:t>
+      </w:r>
+      <w:proofErr w:type="spellEnd"/>
+      <w:r>
+        <w:t xml:space="preserve">, choosing to save the environment when it asks, or as Andy suggests, type </w:t>
+      </w:r>
+      <w:proofErr w:type="spellStart"/>
+      <w:r>
+        <w:rPr>
+          <w:b/>
+        </w:rPr>
+        <w:t>save.image</w:t>
+      </w:r>
+      <w:proofErr w:type="spellEnd"/>
+      <w:r>
+        <w:rPr>
+          <w:b/>
+        </w:rPr>
+        <w:t>()</w:t>
+      </w:r>
+      <w:r>
+        <w:t xml:space="preserve">. This </w:t>
+      </w:r>
+      <w:proofErr w:type="spellStart"/>
+      <w:r>
+        <w:t>wil</w:t>
+      </w:r>
+      <w:proofErr w:type="spellEnd"/>
+      <w:r>
+        <w:t xml:space="preserve"> create an .</w:t>
+      </w:r>
+      <w:proofErr w:type="spellStart"/>
+      <w:r>
+        <w:t>RData</w:t>
+      </w:r>
+      <w:proofErr w:type="spellEnd"/>
+      <w:r>
+        <w:t xml:space="preserve"> file in </w:t>
       </w:r>
       <w:r>
         <w:rPr>
@@ -701,7 +778,25 @@
         <w:t>origin</w:t>
       </w:r>
       <w:r>
-        <w:t xml:space="preserve">. This is you. To add me, type: </w:t>
+        <w:t>, fetch and push</w:t>
+      </w:r>
+      <w:r>
+        <w:t>. This is you</w:t>
+      </w:r>
+      <w:r>
+        <w:t>r remote GitHub repo</w:t>
+      </w:r>
+      <w:r>
+        <w:t>. To add m</w:t>
+      </w:r>
+      <w:r>
+        <w:t>ine</w:t>
+      </w:r>
+      <w:r>
+        <w:t xml:space="preserve">, type: </w:t>
+      </w:r>
+      <w:r>
+        <w:br/>
       </w:r>
       <w:r>
         <w:rPr>
@@ -719,7 +814,28 @@
         </w:r>
       </w:hyperlink>
       <w:r>
-        <w:t xml:space="preserve">. Now check your remotes again, there should be four entries, two for </w:t>
+        <w:t>. Now check your remotes again</w:t>
+      </w:r>
+      <w:r>
+        <w:t xml:space="preserve"> using </w:t>
+      </w:r>
+      <w:r>
+        <w:rPr>
+          <w:b/>
+        </w:rPr>
+        <w:t>git remote –v</w:t>
+      </w:r>
+      <w:r>
+        <w:t>,</w:t>
+      </w:r>
+      <w:r>
+        <w:t xml:space="preserve"> there should </w:t>
+      </w:r>
+      <w:r>
+        <w:t xml:space="preserve">now </w:t>
+      </w:r>
+      <w:r>
+        <w:t xml:space="preserve">be four entries, two for </w:t>
       </w:r>
       <w:r>
         <w:rPr>
@@ -808,6 +924,15 @@
       <w:r>
         <w:t xml:space="preserve"> to make your GitHub repository up-to-date.</w:t>
       </w:r>
+      <w:r>
+        <w:t xml:space="preserve"> This is the ideal situation</w:t>
+      </w:r>
+      <w:r>
+        <w:t xml:space="preserve"> with n</w:t>
+      </w:r>
+      <w:r>
+        <w:t>o conflicts.</w:t>
+      </w:r>
     </w:p>
     <w:p>
       <w:pPr>
@@ -818,7 +943,25 @@
         </w:numPr>
       </w:pPr>
       <w:r>
-        <w:t>If there was a merge conflict, it will tell you which file. Open that file and search for a bunch of less than signs. Git inserts these as headers in this format:</w:t>
+        <w:t>If there was a merge conflict, it will tell you which file</w:t>
+      </w:r>
+      <w:r>
+        <w:t xml:space="preserve"> has the conflict</w:t>
+      </w:r>
+      <w:r>
+        <w:t xml:space="preserve">. Open that file and </w:t>
+      </w:r>
+      <w:r>
+        <w:t xml:space="preserve">do a text </w:t>
+      </w:r>
+      <w:r>
+        <w:t xml:space="preserve">search for a bunch of less than </w:t>
+      </w:r>
+      <w:r>
+        <w:t xml:space="preserve">(&lt;) </w:t>
+      </w:r>
+      <w:r>
+        <w:t>signs. Git inserts these as headers in this format:</w:t>
       </w:r>
       <w:r>
         <w:br/>
@@ -833,7 +976,7 @@
         <w:br/>
       </w:r>
       <w:r>
-        <w:t>Code in your repository that conflicts with mine</w:t>
+        <w:t>Code in your repo that conflicts with mine</w:t>
       </w:r>
       <w:r>
         <w:br/>
@@ -877,6 +1020,12 @@
         <w:t>&gt;&gt;&gt;&gt;&gt;&gt;&gt;&gt;&gt;&gt;</w:t>
       </w:r>
       <w:r>
+        <w:rPr>
+          <w:b/>
+        </w:rPr>
+        <w:t xml:space="preserve"> cgrandin/master</w:t>
+      </w:r>
+      <w:r>
         <w:br/>
         <w:t>It’s up to you to figure out wh</w:t>
       </w:r>
@@ -917,12 +1066,56 @@
     <w:p>
       <w:pPr>
         <w:pStyle w:val="ListParagraph"/>
-      </w:pPr>
+        <w:numPr>
+          <w:ilvl w:val="0"/>
+          <w:numId w:val="3"/>
+        </w:numPr>
+      </w:pPr>
+      <w:r>
+        <w:t xml:space="preserve">Check the network graph on GitHub. Go to your repository webpage, click </w:t>
+      </w:r>
+      <w:r>
+        <w:rPr>
+          <w:b/>
+        </w:rPr>
+        <w:t>Graphs</w:t>
+      </w:r>
+      <w:r>
+        <w:t xml:space="preserve"> tab, then </w:t>
+      </w:r>
+      <w:r>
+        <w:rPr>
+          <w:b/>
+        </w:rPr>
+        <w:t>Network</w:t>
+      </w:r>
+      <w:r>
+        <w:t xml:space="preserve">. This graph can be difficult to read when there are a lot of commits, but the day of the month is on top, and the latest commit should be the furthest right. You can hover over each of the commits to see what each of us have recently done. </w:t>
+      </w:r>
+      <w:r>
+        <w:t>Since I am holding the master, I</w:t>
+      </w:r>
+      <w:r>
+        <w:t xml:space="preserve"> should </w:t>
+      </w:r>
+      <w:r>
+        <w:t>have t</w:t>
+      </w:r>
+      <w:r>
+        <w:t>he latest commit much of the time.</w:t>
+      </w:r>
+      <w:bookmarkStart w:id="0" w:name="_GoBack"/>
+      <w:bookmarkEnd w:id="0"/>
     </w:p>
     <w:p>
       <w:pPr>
         <w:pStyle w:val="ListParagraph"/>
       </w:pPr>
+    </w:p>
+    <w:p>
+      <w:pPr>
+        <w:pStyle w:val="ListParagraph"/>
+      </w:pPr>
       <w:r>
         <w:t>--------------------------------------------------------------------------------------------------------------------</w:t>
       </w:r>
@@ -932,7 +1125,16 @@
         <w:pStyle w:val="ListParagraph"/>
       </w:pPr>
       <w:r>
-        <w:t>A more in-depth training repo</w:t>
+        <w:t xml:space="preserve">When </w:t>
+      </w:r>
+      <w:r>
+        <w:t>time allows</w:t>
+      </w:r>
+      <w:r>
+        <w:t>, a</w:t>
+      </w:r>
+      <w:r>
+        <w:t xml:space="preserve"> more in-depth training repo</w:t>
       </w:r>
       <w:r>
         <w:t xml:space="preserve"> I made up is here</w:t>
@@ -968,8 +1170,6 @@
       <w:r>
         <w:t>s</w:t>
       </w:r>
-      <w:bookmarkStart w:id="0" w:name="_GoBack"/>
-      <w:bookmarkEnd w:id="0"/>
       <w:r>
         <w:t>.</w:t>
       </w:r>
@@ -984,7 +1184,6 @@
         <w:pStyle w:val="ListParagraph"/>
       </w:pPr>
       <w:r>
-        <w:lastRenderedPageBreak/>
         <w:t xml:space="preserve">Also, I created a basic template project to outline the use of latex and knitr together: </w:t>
       </w:r>
       <w:hyperlink r:id="rId11" w:history="1">
@@ -1002,6 +1201,9 @@
       </w:pPr>
       <w:r>
         <w:t>This repo is what I started with when making the hake-assessment repo.</w:t>
+      </w:r>
+      <w:r>
+        <w:t xml:space="preserve"> Of course you can fork and clone that as well if you want.</w:t>
       </w:r>
     </w:p>
     <w:sectPr>

</xml_diff>